<commit_message>
Updated Watch Features Doc
</commit_message>
<xml_diff>
--- a/Watch_Features.docx
+++ b/Watch_Features.docx
@@ -4,7 +4,16 @@
   <w:body>
     <w:p>
       <w:r>
-        <w:t>This watch will provide Compass and calculation features</w:t>
+        <w:t xml:space="preserve">This watch will provide </w:t>
+      </w:r>
+      <w:r>
+        <w:t>an OLED Display, Power LED, Gyroscope, Beeper, Pushbuttons</w:t>
+      </w:r>
+      <w:r>
+        <w:t>,</w:t>
+      </w:r>
+      <w:r>
+        <w:t xml:space="preserve"> and Bluetooth</w:t>
       </w:r>
     </w:p>
     <w:sectPr>

</xml_diff>